<commit_message>
final commit for project4/submitted files
</commit_message>
<xml_diff>
--- a/project4/writeup.docx
+++ b/project4/writeup.docx
@@ -668,8 +668,8 @@
                 </m:r>
               </m:sup>
               <m:e>
-                <m:sSub>
-                  <m:sSubPr>
+                <m:sSubSup>
+                  <m:sSubSupPr>
                     <m:ctrlPr>
                       <w:rPr>
                         <w:rFonts w:ascii="Cambria Math" w:hAnsi="Cambria Math"/>
@@ -677,7 +677,7 @@
                         <w:sz w:val="44"/>
                       </w:rPr>
                     </m:ctrlPr>
-                  </m:sSubPr>
+                  </m:sSubSupPr>
                   <m:e>
                     <m:r>
                       <w:rPr>
@@ -696,7 +696,16 @@
                       <m:t>n</m:t>
                     </m:r>
                   </m:sub>
-                </m:sSub>
+                  <m:sup>
+                    <m:r>
+                      <w:rPr>
+                        <w:rFonts w:ascii="Cambria Math" w:hAnsi="Cambria Math"/>
+                        <w:sz w:val="44"/>
+                      </w:rPr>
+                      <m:t>2</m:t>
+                    </m:r>
+                  </m:sup>
+                </m:sSubSup>
               </m:e>
             </m:nary>
             <m:r>
@@ -709,6 +718,8 @@
           </m:den>
         </m:f>
       </m:oMath>
+      <w:bookmarkStart w:id="0" w:name="_GoBack"/>
+      <w:bookmarkEnd w:id="0"/>
     </w:p>
     <w:p>
       <w:pPr>
@@ -3166,8 +3177,6 @@
       <w:r>
         <w:t xml:space="preserve">Additionally, the average time for a thread to complete went down as P increased, even though J*P was the same for each value. </w:t>
       </w:r>
-      <w:bookmarkStart w:id="0" w:name="_GoBack"/>
-      <w:bookmarkEnd w:id="0"/>
     </w:p>
     <w:sectPr>
       <w:pgSz w:w="12240" w:h="15840"/>

</xml_diff>